<commit_message>
add something in C3
</commit_message>
<xml_diff>
--- a/C3-Equation.docx
+++ b/C3-Equation.docx
@@ -20,17 +20,225 @@
           <w:sz w:val="28"/>
           <w:szCs w:val="28"/>
         </w:rPr>
-        <w:t>Chương 3: Phương trình cường độ tín hiệu phụ thuộc Khoảng cách</w:t>
+        <w:t>Chương 3: Phương trình C</w:t>
+      </w:r>
+      <w:r>
+        <w:rPr>
+          <w:rFonts w:asciiTheme="majorHAnsi" w:hAnsiTheme="majorHAnsi"/>
+          <w:b/>
+          <w:sz w:val="28"/>
+          <w:szCs w:val="28"/>
+        </w:rPr>
+        <w:t>ường độ tín hiệu phụ thuộc Khoảng cách</w:t>
       </w:r>
     </w:p>
     <w:p>
       <w:pPr>
+        <w:pStyle w:val="ListParagraph"/>
+        <w:numPr>
+          <w:ilvl w:val="0"/>
+          <w:numId w:val="3"/>
+        </w:numPr>
         <w:spacing w:line="360" w:lineRule="auto"/>
+        <w:ind w:left="720"/>
         <w:jc w:val="both"/>
         <w:rPr>
           <w:rFonts w:asciiTheme="majorHAnsi" w:hAnsiTheme="majorHAnsi"/>
           <w:b/>
           <w:sz w:val="28"/>
+          <w:szCs w:val="28"/>
+        </w:rPr>
+      </w:pPr>
+      <w:r>
+        <w:rPr>
+          <w:rFonts w:asciiTheme="majorHAnsi" w:hAnsiTheme="majorHAnsi"/>
+          <w:b/>
+          <w:sz w:val="28"/>
+          <w:szCs w:val="28"/>
+        </w:rPr>
+        <w:t>RSSI Distance Model</w:t>
+      </w:r>
+    </w:p>
+    <w:p>
+      <w:pPr>
+        <w:pStyle w:val="ListParagraph"/>
+        <w:spacing w:line="360" w:lineRule="auto"/>
+        <w:ind w:left="0" w:firstLine="360"/>
+        <w:jc w:val="both"/>
+        <w:rPr>
+          <w:rFonts w:asciiTheme="majorHAnsi" w:hAnsiTheme="majorHAnsi"/>
+          <w:sz w:val="26"/>
+          <w:szCs w:val="28"/>
+        </w:rPr>
+      </w:pPr>
+      <w:r>
+        <w:rPr>
+          <w:rFonts w:asciiTheme="majorHAnsi" w:hAnsiTheme="majorHAnsi"/>
+          <w:sz w:val="26"/>
+          <w:szCs w:val="28"/>
+        </w:rPr>
+        <w:t xml:space="preserve">Các mô hình suy hao phổ biến bao gồm các mô hình suy hao trong không gian tự do, mô hình suy hao </w:t>
+      </w:r>
+      <w:proofErr w:type="gramStart"/>
+      <w:r>
+        <w:rPr>
+          <w:rFonts w:asciiTheme="majorHAnsi" w:hAnsiTheme="majorHAnsi"/>
+          <w:sz w:val="26"/>
+          <w:szCs w:val="28"/>
+        </w:rPr>
+        <w:t>theo</w:t>
+      </w:r>
+      <w:proofErr w:type="gramEnd"/>
+      <w:r>
+        <w:rPr>
+          <w:rFonts w:asciiTheme="majorHAnsi" w:hAnsiTheme="majorHAnsi"/>
+          <w:sz w:val="26"/>
+          <w:szCs w:val="28"/>
+        </w:rPr>
+        <w:t xml:space="preserve"> khoảng cách logarith. Các nghiên cứu đã chỉ ra rằng đặc tính suy hao của tín hiệu tuân </w:t>
+      </w:r>
+      <w:proofErr w:type="gramStart"/>
+      <w:r>
+        <w:rPr>
+          <w:rFonts w:asciiTheme="majorHAnsi" w:hAnsiTheme="majorHAnsi"/>
+          <w:sz w:val="26"/>
+          <w:szCs w:val="28"/>
+        </w:rPr>
+        <w:t>theo</w:t>
+      </w:r>
+      <w:proofErr w:type="gramEnd"/>
+      <w:r>
+        <w:rPr>
+          <w:rFonts w:asciiTheme="majorHAnsi" w:hAnsiTheme="majorHAnsi"/>
+          <w:sz w:val="26"/>
+          <w:szCs w:val="28"/>
+        </w:rPr>
+        <w:t xml:space="preserve"> phân phối xác suất Loga chuẩn (Lognormal Distribution). Đo khoảng cách dựa trên RSSI thường sủ dụng mô hình suy hao </w:t>
+      </w:r>
+      <w:proofErr w:type="gramStart"/>
+      <w:r>
+        <w:rPr>
+          <w:rFonts w:asciiTheme="majorHAnsi" w:hAnsiTheme="majorHAnsi"/>
+          <w:sz w:val="26"/>
+          <w:szCs w:val="28"/>
+        </w:rPr>
+        <w:t>theo</w:t>
+      </w:r>
+      <w:proofErr w:type="gramEnd"/>
+      <w:r>
+        <w:rPr>
+          <w:rFonts w:asciiTheme="majorHAnsi" w:hAnsiTheme="majorHAnsi"/>
+          <w:sz w:val="26"/>
+          <w:szCs w:val="28"/>
+        </w:rPr>
+        <w:t xml:space="preserve"> khoảng các logarith. Phương trình cơ bản của hệ thống như sau:</w:t>
+      </w:r>
+    </w:p>
+    <w:tbl>
+      <w:tblPr>
+        <w:tblStyle w:val="TableGrid"/>
+        <w:tblW w:w="0" w:type="auto"/>
+        <w:tblBorders>
+          <w:top w:val="none" w:sz="0" w:space="0" w:color="auto"/>
+          <w:left w:val="none" w:sz="0" w:space="0" w:color="auto"/>
+          <w:bottom w:val="none" w:sz="0" w:space="0" w:color="auto"/>
+          <w:right w:val="none" w:sz="0" w:space="0" w:color="auto"/>
+          <w:insideH w:val="none" w:sz="0" w:space="0" w:color="auto"/>
+          <w:insideV w:val="none" w:sz="0" w:space="0" w:color="auto"/>
+        </w:tblBorders>
+        <w:tblLook w:val="04A0" w:firstRow="1" w:lastRow="0" w:firstColumn="1" w:lastColumn="0" w:noHBand="0" w:noVBand="1"/>
+      </w:tblPr>
+      <w:tblGrid>
+        <w:gridCol w:w="375"/>
+        <w:gridCol w:w="8013"/>
+        <w:gridCol w:w="949"/>
+      </w:tblGrid>
+      <w:tr>
+        <w:tc>
+          <w:tcPr>
+            <w:tcW w:w="375" w:type="dxa"/>
+          </w:tcPr>
+          <w:p>
+            <w:pPr>
+              <w:pStyle w:val="ListParagraph"/>
+              <w:spacing w:line="360" w:lineRule="auto"/>
+              <w:ind w:left="0"/>
+              <w:jc w:val="both"/>
+              <w:rPr>
+                <w:rFonts w:asciiTheme="majorHAnsi" w:hAnsiTheme="majorHAnsi"/>
+                <w:sz w:val="26"/>
+                <w:szCs w:val="28"/>
+              </w:rPr>
+            </w:pPr>
+          </w:p>
+        </w:tc>
+        <w:tc>
+          <w:tcPr>
+            <w:tcW w:w="8013" w:type="dxa"/>
+          </w:tcPr>
+          <w:p>
+            <w:pPr>
+              <w:pStyle w:val="ListParagraph"/>
+              <w:spacing w:line="360" w:lineRule="auto"/>
+              <w:ind w:left="0"/>
+              <w:jc w:val="both"/>
+              <w:rPr>
+                <w:rFonts w:asciiTheme="majorHAnsi" w:hAnsiTheme="majorHAnsi"/>
+                <w:sz w:val="26"/>
+                <w:szCs w:val="28"/>
+              </w:rPr>
+            </w:pPr>
+            <m:oMathPara>
+              <m:oMath>
+                <m:r>
+                  <w:rPr>
+                    <w:rFonts w:ascii="Cambria Math" w:hAnsi="Cambria Math"/>
+                    <w:sz w:val="26"/>
+                    <w:szCs w:val="28"/>
+                  </w:rPr>
+                  <m:t>equation</m:t>
+                </m:r>
+              </m:oMath>
+            </m:oMathPara>
+          </w:p>
+        </w:tc>
+        <w:tc>
+          <w:tcPr>
+            <w:tcW w:w="949" w:type="dxa"/>
+          </w:tcPr>
+          <w:p>
+            <w:pPr>
+              <w:pStyle w:val="ListParagraph"/>
+              <w:spacing w:line="360" w:lineRule="auto"/>
+              <w:ind w:left="0"/>
+              <w:jc w:val="right"/>
+              <w:rPr>
+                <w:rFonts w:asciiTheme="majorHAnsi" w:hAnsiTheme="majorHAnsi"/>
+                <w:sz w:val="26"/>
+                <w:szCs w:val="28"/>
+              </w:rPr>
+            </w:pPr>
+            <w:r>
+              <w:rPr>
+                <w:rFonts w:asciiTheme="majorHAnsi" w:hAnsiTheme="majorHAnsi"/>
+                <w:sz w:val="26"/>
+                <w:szCs w:val="28"/>
+              </w:rPr>
+              <w:t>(3.1)</w:t>
+            </w:r>
+          </w:p>
+        </w:tc>
+      </w:tr>
+    </w:tbl>
+    <w:p>
+      <w:pPr>
+        <w:pStyle w:val="ListParagraph"/>
+        <w:spacing w:line="360" w:lineRule="auto"/>
+        <w:ind w:left="0" w:firstLine="360"/>
+        <w:jc w:val="both"/>
+        <w:rPr>
+          <w:rFonts w:asciiTheme="majorHAnsi" w:hAnsiTheme="majorHAnsi"/>
+          <w:sz w:val="26"/>
           <w:szCs w:val="28"/>
         </w:rPr>
       </w:pPr>
@@ -45,6 +253,332 @@
     </w:sectPr>
   </w:body>
 </w:document>
+</file>
+
+<file path=word/numbering.xml><?xml version="1.0" encoding="utf-8"?>
+<w:numbering xmlns:wpc="http://schemas.microsoft.com/office/word/2010/wordprocessingCanvas" xmlns:mc="http://schemas.openxmlformats.org/markup-compatibility/2006" xmlns:o="urn:schemas-microsoft-com:office:office" xmlns:r="http://schemas.openxmlformats.org/officeDocument/2006/relationships" xmlns:m="http://schemas.openxmlformats.org/officeDocument/2006/math" xmlns:v="urn:schemas-microsoft-com:vml" xmlns:wp14="http://schemas.microsoft.com/office/word/2010/wordprocessingDrawing" xmlns:wp="http://schemas.openxmlformats.org/drawingml/2006/wordprocessingDrawing" xmlns:w10="urn:schemas-microsoft-com:office:word" xmlns:w="http://schemas.openxmlformats.org/wordprocessingml/2006/main" xmlns:w14="http://schemas.microsoft.com/office/word/2010/wordml" xmlns:wpg="http://schemas.microsoft.com/office/word/2010/wordprocessingGroup" xmlns:wpi="http://schemas.microsoft.com/office/word/2010/wordprocessingInk" xmlns:wne="http://schemas.microsoft.com/office/word/2006/wordml" xmlns:wps="http://schemas.microsoft.com/office/word/2010/wordprocessingShape" mc:Ignorable="w14 wp14">
+  <w:abstractNum w:abstractNumId="0">
+    <w:nsid w:val="116B712A"/>
+    <w:multiLevelType w:val="multilevel"/>
+    <w:tmpl w:val="A350B35A"/>
+    <w:lvl w:ilvl="0">
+      <w:start w:val="1"/>
+      <w:numFmt w:val="decimal"/>
+      <w:lvlText w:val="3.%1"/>
+      <w:lvlJc w:val="left"/>
+      <w:pPr>
+        <w:ind w:left="360" w:hanging="360"/>
+      </w:pPr>
+      <w:rPr>
+        <w:rFonts w:hint="default"/>
+      </w:rPr>
+    </w:lvl>
+    <w:lvl w:ilvl="1">
+      <w:start w:val="1"/>
+      <w:numFmt w:val="decimal"/>
+      <w:lvlText w:val="3.%1.%2"/>
+      <w:lvlJc w:val="left"/>
+      <w:pPr>
+        <w:ind w:left="792" w:hanging="432"/>
+      </w:pPr>
+      <w:rPr>
+        <w:rFonts w:hint="default"/>
+      </w:rPr>
+    </w:lvl>
+    <w:lvl w:ilvl="2">
+      <w:start w:val="1"/>
+      <w:numFmt w:val="decimal"/>
+      <w:lvlText w:val="3.%1.%2.%3"/>
+      <w:lvlJc w:val="left"/>
+      <w:pPr>
+        <w:ind w:left="1224" w:hanging="504"/>
+      </w:pPr>
+      <w:rPr>
+        <w:rFonts w:hint="default"/>
+      </w:rPr>
+    </w:lvl>
+    <w:lvl w:ilvl="3">
+      <w:start w:val="1"/>
+      <w:numFmt w:val="decimal"/>
+      <w:lvlText w:val="3.%1.%2.%3.%4"/>
+      <w:lvlJc w:val="left"/>
+      <w:pPr>
+        <w:ind w:left="1728" w:hanging="648"/>
+      </w:pPr>
+      <w:rPr>
+        <w:rFonts w:hint="default"/>
+      </w:rPr>
+    </w:lvl>
+    <w:lvl w:ilvl="4">
+      <w:start w:val="1"/>
+      <w:numFmt w:val="decimal"/>
+      <w:lvlText w:val="%1.%2.%3.%4.%5."/>
+      <w:lvlJc w:val="left"/>
+      <w:pPr>
+        <w:ind w:left="2232" w:hanging="792"/>
+      </w:pPr>
+      <w:rPr>
+        <w:rFonts w:hint="default"/>
+      </w:rPr>
+    </w:lvl>
+    <w:lvl w:ilvl="5">
+      <w:start w:val="1"/>
+      <w:numFmt w:val="decimal"/>
+      <w:lvlText w:val="%1.%2.%3.%4.%5.%6."/>
+      <w:lvlJc w:val="left"/>
+      <w:pPr>
+        <w:ind w:left="2736" w:hanging="936"/>
+      </w:pPr>
+      <w:rPr>
+        <w:rFonts w:hint="default"/>
+      </w:rPr>
+    </w:lvl>
+    <w:lvl w:ilvl="6">
+      <w:start w:val="1"/>
+      <w:numFmt w:val="decimal"/>
+      <w:lvlText w:val="%1.%2.%3.%4.%5.%6.%7."/>
+      <w:lvlJc w:val="left"/>
+      <w:pPr>
+        <w:ind w:left="3240" w:hanging="1080"/>
+      </w:pPr>
+      <w:rPr>
+        <w:rFonts w:hint="default"/>
+      </w:rPr>
+    </w:lvl>
+    <w:lvl w:ilvl="7">
+      <w:start w:val="1"/>
+      <w:numFmt w:val="decimal"/>
+      <w:lvlText w:val="%1.%2.%3.%4.%5.%6.%7.%8."/>
+      <w:lvlJc w:val="left"/>
+      <w:pPr>
+        <w:ind w:left="3744" w:hanging="1224"/>
+      </w:pPr>
+      <w:rPr>
+        <w:rFonts w:hint="default"/>
+      </w:rPr>
+    </w:lvl>
+    <w:lvl w:ilvl="8">
+      <w:start w:val="1"/>
+      <w:numFmt w:val="decimal"/>
+      <w:lvlText w:val="%1.%2.%3.%4.%5.%6.%7.%8.%9."/>
+      <w:lvlJc w:val="left"/>
+      <w:pPr>
+        <w:ind w:left="4320" w:hanging="1440"/>
+      </w:pPr>
+      <w:rPr>
+        <w:rFonts w:hint="default"/>
+      </w:rPr>
+    </w:lvl>
+  </w:abstractNum>
+  <w:abstractNum w:abstractNumId="1">
+    <w:nsid w:val="3F6838B6"/>
+    <w:multiLevelType w:val="multilevel"/>
+    <w:tmpl w:val="0409001F"/>
+    <w:lvl w:ilvl="0">
+      <w:start w:val="1"/>
+      <w:numFmt w:val="decimal"/>
+      <w:lvlText w:val="%1."/>
+      <w:lvlJc w:val="left"/>
+      <w:pPr>
+        <w:ind w:left="360" w:hanging="360"/>
+      </w:pPr>
+    </w:lvl>
+    <w:lvl w:ilvl="1">
+      <w:start w:val="1"/>
+      <w:numFmt w:val="decimal"/>
+      <w:lvlText w:val="%1.%2."/>
+      <w:lvlJc w:val="left"/>
+      <w:pPr>
+        <w:ind w:left="792" w:hanging="432"/>
+      </w:pPr>
+    </w:lvl>
+    <w:lvl w:ilvl="2">
+      <w:start w:val="1"/>
+      <w:numFmt w:val="decimal"/>
+      <w:lvlText w:val="%1.%2.%3."/>
+      <w:lvlJc w:val="left"/>
+      <w:pPr>
+        <w:ind w:left="1224" w:hanging="504"/>
+      </w:pPr>
+    </w:lvl>
+    <w:lvl w:ilvl="3">
+      <w:start w:val="1"/>
+      <w:numFmt w:val="decimal"/>
+      <w:lvlText w:val="%1.%2.%3.%4."/>
+      <w:lvlJc w:val="left"/>
+      <w:pPr>
+        <w:ind w:left="1728" w:hanging="648"/>
+      </w:pPr>
+    </w:lvl>
+    <w:lvl w:ilvl="4">
+      <w:start w:val="1"/>
+      <w:numFmt w:val="decimal"/>
+      <w:lvlText w:val="%1.%2.%3.%4.%5."/>
+      <w:lvlJc w:val="left"/>
+      <w:pPr>
+        <w:ind w:left="2232" w:hanging="792"/>
+      </w:pPr>
+    </w:lvl>
+    <w:lvl w:ilvl="5">
+      <w:start w:val="1"/>
+      <w:numFmt w:val="decimal"/>
+      <w:lvlText w:val="%1.%2.%3.%4.%5.%6."/>
+      <w:lvlJc w:val="left"/>
+      <w:pPr>
+        <w:ind w:left="2736" w:hanging="936"/>
+      </w:pPr>
+    </w:lvl>
+    <w:lvl w:ilvl="6">
+      <w:start w:val="1"/>
+      <w:numFmt w:val="decimal"/>
+      <w:lvlText w:val="%1.%2.%3.%4.%5.%6.%7."/>
+      <w:lvlJc w:val="left"/>
+      <w:pPr>
+        <w:ind w:left="3240" w:hanging="1080"/>
+      </w:pPr>
+    </w:lvl>
+    <w:lvl w:ilvl="7">
+      <w:start w:val="1"/>
+      <w:numFmt w:val="decimal"/>
+      <w:lvlText w:val="%1.%2.%3.%4.%5.%6.%7.%8."/>
+      <w:lvlJc w:val="left"/>
+      <w:pPr>
+        <w:ind w:left="3744" w:hanging="1224"/>
+      </w:pPr>
+    </w:lvl>
+    <w:lvl w:ilvl="8">
+      <w:start w:val="1"/>
+      <w:numFmt w:val="decimal"/>
+      <w:lvlText w:val="%1.%2.%3.%4.%5.%6.%7.%8.%9."/>
+      <w:lvlJc w:val="left"/>
+      <w:pPr>
+        <w:ind w:left="4320" w:hanging="1440"/>
+      </w:pPr>
+    </w:lvl>
+  </w:abstractNum>
+  <w:abstractNum w:abstractNumId="2">
+    <w:nsid w:val="7DE57CB7"/>
+    <w:multiLevelType w:val="multilevel"/>
+    <w:tmpl w:val="A350B35A"/>
+    <w:lvl w:ilvl="0">
+      <w:start w:val="1"/>
+      <w:numFmt w:val="decimal"/>
+      <w:lvlText w:val="3.%1"/>
+      <w:lvlJc w:val="left"/>
+      <w:pPr>
+        <w:ind w:left="360" w:hanging="360"/>
+      </w:pPr>
+      <w:rPr>
+        <w:rFonts w:hint="default"/>
+      </w:rPr>
+    </w:lvl>
+    <w:lvl w:ilvl="1">
+      <w:start w:val="1"/>
+      <w:numFmt w:val="decimal"/>
+      <w:lvlText w:val="3.%1.%2"/>
+      <w:lvlJc w:val="left"/>
+      <w:pPr>
+        <w:ind w:left="792" w:hanging="432"/>
+      </w:pPr>
+      <w:rPr>
+        <w:rFonts w:hint="default"/>
+      </w:rPr>
+    </w:lvl>
+    <w:lvl w:ilvl="2">
+      <w:start w:val="1"/>
+      <w:numFmt w:val="decimal"/>
+      <w:lvlText w:val="3.%1.%2.%3"/>
+      <w:lvlJc w:val="left"/>
+      <w:pPr>
+        <w:ind w:left="1224" w:hanging="504"/>
+      </w:pPr>
+      <w:rPr>
+        <w:rFonts w:hint="default"/>
+      </w:rPr>
+    </w:lvl>
+    <w:lvl w:ilvl="3">
+      <w:start w:val="1"/>
+      <w:numFmt w:val="decimal"/>
+      <w:lvlText w:val="3.%1.%2.%3.%4"/>
+      <w:lvlJc w:val="left"/>
+      <w:pPr>
+        <w:ind w:left="1728" w:hanging="648"/>
+      </w:pPr>
+      <w:rPr>
+        <w:rFonts w:hint="default"/>
+      </w:rPr>
+    </w:lvl>
+    <w:lvl w:ilvl="4">
+      <w:start w:val="1"/>
+      <w:numFmt w:val="decimal"/>
+      <w:lvlText w:val="%1.%2.%3.%4.%5."/>
+      <w:lvlJc w:val="left"/>
+      <w:pPr>
+        <w:ind w:left="2232" w:hanging="792"/>
+      </w:pPr>
+      <w:rPr>
+        <w:rFonts w:hint="default"/>
+      </w:rPr>
+    </w:lvl>
+    <w:lvl w:ilvl="5">
+      <w:start w:val="1"/>
+      <w:numFmt w:val="decimal"/>
+      <w:lvlText w:val="%1.%2.%3.%4.%5.%6."/>
+      <w:lvlJc w:val="left"/>
+      <w:pPr>
+        <w:ind w:left="2736" w:hanging="936"/>
+      </w:pPr>
+      <w:rPr>
+        <w:rFonts w:hint="default"/>
+      </w:rPr>
+    </w:lvl>
+    <w:lvl w:ilvl="6">
+      <w:start w:val="1"/>
+      <w:numFmt w:val="decimal"/>
+      <w:lvlText w:val="%1.%2.%3.%4.%5.%6.%7."/>
+      <w:lvlJc w:val="left"/>
+      <w:pPr>
+        <w:ind w:left="3240" w:hanging="1080"/>
+      </w:pPr>
+      <w:rPr>
+        <w:rFonts w:hint="default"/>
+      </w:rPr>
+    </w:lvl>
+    <w:lvl w:ilvl="7">
+      <w:start w:val="1"/>
+      <w:numFmt w:val="decimal"/>
+      <w:lvlText w:val="%1.%2.%3.%4.%5.%6.%7.%8."/>
+      <w:lvlJc w:val="left"/>
+      <w:pPr>
+        <w:ind w:left="3744" w:hanging="1224"/>
+      </w:pPr>
+      <w:rPr>
+        <w:rFonts w:hint="default"/>
+      </w:rPr>
+    </w:lvl>
+    <w:lvl w:ilvl="8">
+      <w:start w:val="1"/>
+      <w:numFmt w:val="decimal"/>
+      <w:lvlText w:val="%1.%2.%3.%4.%5.%6.%7.%8.%9."/>
+      <w:lvlJc w:val="left"/>
+      <w:pPr>
+        <w:ind w:left="4320" w:hanging="1440"/>
+      </w:pPr>
+      <w:rPr>
+        <w:rFonts w:hint="default"/>
+      </w:rPr>
+    </w:lvl>
+  </w:abstractNum>
+  <w:num w:numId="1">
+    <w:abstractNumId w:val="1"/>
+  </w:num>
+  <w:num w:numId="2">
+    <w:abstractNumId w:val="0"/>
+  </w:num>
+  <w:num w:numId="3">
+    <w:abstractNumId w:val="2"/>
+  </w:num>
+</w:numbering>
 </file>
 
 <file path=word/styles.xml><?xml version="1.0" encoding="utf-8"?>
@@ -234,6 +768,76 @@
     <w:semiHidden/>
     <w:unhideWhenUsed/>
   </w:style>
+  <w:style w:type="paragraph" w:styleId="ListParagraph">
+    <w:name w:val="List Paragraph"/>
+    <w:basedOn w:val="Normal"/>
+    <w:uiPriority w:val="34"/>
+    <w:qFormat/>
+    <w:rsid w:val="001C6C58"/>
+    <w:pPr>
+      <w:ind w:left="720"/>
+      <w:contextualSpacing/>
+    </w:pPr>
+  </w:style>
+  <w:style w:type="table" w:styleId="TableGrid">
+    <w:name w:val="Table Grid"/>
+    <w:basedOn w:val="TableNormal"/>
+    <w:uiPriority w:val="59"/>
+    <w:rsid w:val="00D91266"/>
+    <w:pPr>
+      <w:spacing w:after="0" w:line="240" w:lineRule="auto"/>
+    </w:pPr>
+    <w:tblPr>
+      <w:tblBorders>
+        <w:top w:val="single" w:sz="4" w:space="0" w:color="auto"/>
+        <w:left w:val="single" w:sz="4" w:space="0" w:color="auto"/>
+        <w:bottom w:val="single" w:sz="4" w:space="0" w:color="auto"/>
+        <w:right w:val="single" w:sz="4" w:space="0" w:color="auto"/>
+        <w:insideH w:val="single" w:sz="4" w:space="0" w:color="auto"/>
+        <w:insideV w:val="single" w:sz="4" w:space="0" w:color="auto"/>
+      </w:tblBorders>
+    </w:tblPr>
+  </w:style>
+  <w:style w:type="character" w:styleId="PlaceholderText">
+    <w:name w:val="Placeholder Text"/>
+    <w:basedOn w:val="DefaultParagraphFont"/>
+    <w:uiPriority w:val="99"/>
+    <w:semiHidden/>
+    <w:rsid w:val="00774A52"/>
+    <w:rPr>
+      <w:color w:val="808080"/>
+    </w:rPr>
+  </w:style>
+  <w:style w:type="paragraph" w:styleId="BalloonText">
+    <w:name w:val="Balloon Text"/>
+    <w:basedOn w:val="Normal"/>
+    <w:link w:val="BalloonTextChar"/>
+    <w:uiPriority w:val="99"/>
+    <w:semiHidden/>
+    <w:unhideWhenUsed/>
+    <w:rsid w:val="00774A52"/>
+    <w:pPr>
+      <w:spacing w:after="0" w:line="240" w:lineRule="auto"/>
+    </w:pPr>
+    <w:rPr>
+      <w:rFonts w:ascii="Tahoma" w:hAnsi="Tahoma" w:cs="Tahoma"/>
+      <w:sz w:val="16"/>
+      <w:szCs w:val="16"/>
+    </w:rPr>
+  </w:style>
+  <w:style w:type="character" w:customStyle="1" w:styleId="BalloonTextChar">
+    <w:name w:val="Balloon Text Char"/>
+    <w:basedOn w:val="DefaultParagraphFont"/>
+    <w:link w:val="BalloonText"/>
+    <w:uiPriority w:val="99"/>
+    <w:semiHidden/>
+    <w:rsid w:val="00774A52"/>
+    <w:rPr>
+      <w:rFonts w:ascii="Tahoma" w:hAnsi="Tahoma" w:cs="Tahoma"/>
+      <w:sz w:val="16"/>
+      <w:szCs w:val="16"/>
+    </w:rPr>
+  </w:style>
 </w:styles>
 </file>
 
@@ -423,6 +1027,76 @@
     <w:uiPriority w:val="99"/>
     <w:semiHidden/>
     <w:unhideWhenUsed/>
+  </w:style>
+  <w:style w:type="paragraph" w:styleId="ListParagraph">
+    <w:name w:val="List Paragraph"/>
+    <w:basedOn w:val="Normal"/>
+    <w:uiPriority w:val="34"/>
+    <w:qFormat/>
+    <w:rsid w:val="001C6C58"/>
+    <w:pPr>
+      <w:ind w:left="720"/>
+      <w:contextualSpacing/>
+    </w:pPr>
+  </w:style>
+  <w:style w:type="table" w:styleId="TableGrid">
+    <w:name w:val="Table Grid"/>
+    <w:basedOn w:val="TableNormal"/>
+    <w:uiPriority w:val="59"/>
+    <w:rsid w:val="00D91266"/>
+    <w:pPr>
+      <w:spacing w:after="0" w:line="240" w:lineRule="auto"/>
+    </w:pPr>
+    <w:tblPr>
+      <w:tblBorders>
+        <w:top w:val="single" w:sz="4" w:space="0" w:color="auto"/>
+        <w:left w:val="single" w:sz="4" w:space="0" w:color="auto"/>
+        <w:bottom w:val="single" w:sz="4" w:space="0" w:color="auto"/>
+        <w:right w:val="single" w:sz="4" w:space="0" w:color="auto"/>
+        <w:insideH w:val="single" w:sz="4" w:space="0" w:color="auto"/>
+        <w:insideV w:val="single" w:sz="4" w:space="0" w:color="auto"/>
+      </w:tblBorders>
+    </w:tblPr>
+  </w:style>
+  <w:style w:type="character" w:styleId="PlaceholderText">
+    <w:name w:val="Placeholder Text"/>
+    <w:basedOn w:val="DefaultParagraphFont"/>
+    <w:uiPriority w:val="99"/>
+    <w:semiHidden/>
+    <w:rsid w:val="00774A52"/>
+    <w:rPr>
+      <w:color w:val="808080"/>
+    </w:rPr>
+  </w:style>
+  <w:style w:type="paragraph" w:styleId="BalloonText">
+    <w:name w:val="Balloon Text"/>
+    <w:basedOn w:val="Normal"/>
+    <w:link w:val="BalloonTextChar"/>
+    <w:uiPriority w:val="99"/>
+    <w:semiHidden/>
+    <w:unhideWhenUsed/>
+    <w:rsid w:val="00774A52"/>
+    <w:pPr>
+      <w:spacing w:after="0" w:line="240" w:lineRule="auto"/>
+    </w:pPr>
+    <w:rPr>
+      <w:rFonts w:ascii="Tahoma" w:hAnsi="Tahoma" w:cs="Tahoma"/>
+      <w:sz w:val="16"/>
+      <w:szCs w:val="16"/>
+    </w:rPr>
+  </w:style>
+  <w:style w:type="character" w:customStyle="1" w:styleId="BalloonTextChar">
+    <w:name w:val="Balloon Text Char"/>
+    <w:basedOn w:val="DefaultParagraphFont"/>
+    <w:link w:val="BalloonText"/>
+    <w:uiPriority w:val="99"/>
+    <w:semiHidden/>
+    <w:rsid w:val="00774A52"/>
+    <w:rPr>
+      <w:rFonts w:ascii="Tahoma" w:hAnsi="Tahoma" w:cs="Tahoma"/>
+      <w:sz w:val="16"/>
+      <w:szCs w:val="16"/>
+    </w:rPr>
   </w:style>
 </w:styles>
 </file>

</xml_diff>

<commit_message>
RSSI distance model in C3
</commit_message>
<xml_diff>
--- a/C3-Equation.docx
+++ b/C3-Equation.docx
@@ -190,13 +190,166 @@
             </w:pPr>
             <m:oMathPara>
               <m:oMath>
+                <m:sSub>
+                  <m:sSubPr>
+                    <m:ctrlPr>
+                      <w:rPr>
+                        <w:rFonts w:ascii="Cambria Math" w:hAnsi="Cambria Math"/>
+                        <w:i/>
+                        <w:sz w:val="26"/>
+                        <w:szCs w:val="28"/>
+                      </w:rPr>
+                    </m:ctrlPr>
+                  </m:sSubPr>
+                  <m:e>
+                    <m:r>
+                      <w:rPr>
+                        <w:rFonts w:ascii="Cambria Math" w:hAnsi="Cambria Math"/>
+                        <w:sz w:val="26"/>
+                        <w:szCs w:val="28"/>
+                      </w:rPr>
+                      <m:t>RSSI</m:t>
+                    </m:r>
+                  </m:e>
+                  <m:sub>
+                    <m:r>
+                      <w:rPr>
+                        <w:rFonts w:ascii="Cambria Math" w:hAnsi="Cambria Math"/>
+                        <w:sz w:val="26"/>
+                        <w:szCs w:val="28"/>
+                      </w:rPr>
+                      <m:t>d</m:t>
+                    </m:r>
+                  </m:sub>
+                </m:sSub>
                 <m:r>
                   <w:rPr>
                     <w:rFonts w:ascii="Cambria Math" w:hAnsi="Cambria Math"/>
                     <w:sz w:val="26"/>
                     <w:szCs w:val="28"/>
                   </w:rPr>
-                  <m:t>equation</m:t>
+                  <m:t>=-10*n*</m:t>
+                </m:r>
+                <m:func>
+                  <m:funcPr>
+                    <m:ctrlPr>
+                      <w:rPr>
+                        <w:rFonts w:ascii="Cambria Math" w:hAnsi="Cambria Math"/>
+                        <w:i/>
+                        <w:sz w:val="26"/>
+                        <w:szCs w:val="28"/>
+                      </w:rPr>
+                    </m:ctrlPr>
+                  </m:funcPr>
+                  <m:fName>
+                    <m:r>
+                      <m:rPr>
+                        <m:sty m:val="p"/>
+                      </m:rPr>
+                      <w:rPr>
+                        <w:rFonts w:ascii="Cambria Math" w:hAnsi="Cambria Math"/>
+                        <w:sz w:val="26"/>
+                        <w:szCs w:val="28"/>
+                      </w:rPr>
+                      <m:t>log</m:t>
+                    </m:r>
+                    <m:r>
+                      <m:rPr>
+                        <m:sty m:val="p"/>
+                      </m:rPr>
+                      <w:rPr>
+                        <w:rFonts w:ascii="Cambria Math" w:hAnsi="Cambria Math"/>
+                        <w:sz w:val="26"/>
+                        <w:szCs w:val="28"/>
+                      </w:rPr>
+                      <m:t>⁡</m:t>
+                    </m:r>
+                    <m:r>
+                      <m:rPr>
+                        <m:sty m:val="p"/>
+                      </m:rPr>
+                      <w:rPr>
+                        <w:rFonts w:ascii="Cambria Math" w:hAnsi="Cambria Math"/>
+                        <w:sz w:val="26"/>
+                        <w:szCs w:val="28"/>
+                      </w:rPr>
+                      <m:t>(</m:t>
+                    </m:r>
+                  </m:fName>
+                  <m:e>
+                    <m:f>
+                      <m:fPr>
+                        <m:ctrlPr>
+                          <w:rPr>
+                            <w:rFonts w:ascii="Cambria Math" w:hAnsi="Cambria Math"/>
+                            <w:i/>
+                            <w:sz w:val="26"/>
+                            <w:szCs w:val="28"/>
+                          </w:rPr>
+                        </m:ctrlPr>
+                      </m:fPr>
+                      <m:num>
+                        <m:r>
+                          <w:rPr>
+                            <w:rFonts w:ascii="Cambria Math" w:hAnsi="Cambria Math"/>
+                            <w:sz w:val="26"/>
+                            <w:szCs w:val="28"/>
+                          </w:rPr>
+                          <m:t>d</m:t>
+                        </m:r>
+                      </m:num>
+                      <m:den>
+                        <m:sSub>
+                          <m:sSubPr>
+                            <m:ctrlPr>
+                              <w:rPr>
+                                <w:rFonts w:ascii="Cambria Math" w:hAnsi="Cambria Math"/>
+                                <w:i/>
+                                <w:sz w:val="26"/>
+                                <w:szCs w:val="28"/>
+                              </w:rPr>
+                            </m:ctrlPr>
+                          </m:sSubPr>
+                          <m:e>
+                            <m:r>
+                              <w:rPr>
+                                <w:rFonts w:ascii="Cambria Math" w:hAnsi="Cambria Math"/>
+                                <w:sz w:val="26"/>
+                                <w:szCs w:val="28"/>
+                              </w:rPr>
+                              <m:t>d</m:t>
+                            </m:r>
+                          </m:e>
+                          <m:sub>
+                            <m:r>
+                              <w:rPr>
+                                <w:rFonts w:ascii="Cambria Math" w:hAnsi="Cambria Math"/>
+                                <w:sz w:val="26"/>
+                                <w:szCs w:val="28"/>
+                              </w:rPr>
+                              <m:t>0</m:t>
+                            </m:r>
+                          </m:sub>
+                        </m:sSub>
+                      </m:den>
+                    </m:f>
+                    <m:r>
+                      <w:rPr>
+                        <w:rFonts w:ascii="Cambria Math" w:hAnsi="Cambria Math"/>
+                        <w:sz w:val="26"/>
+                        <w:szCs w:val="28"/>
+                      </w:rPr>
+                      <m:t>)</m:t>
+                    </m:r>
+                  </m:e>
+                </m:func>
+                <m:r>
+                  <w:rPr>
+                    <w:rFonts w:ascii="Cambria Math" w:hAnsi="Cambria Math"/>
+                    <w:sz w:val="26"/>
+                    <w:szCs w:val="28"/>
+                  </w:rPr>
+                  <m:t>+A+ξ</m:t>
                 </m:r>
               </m:oMath>
             </m:oMathPara>
@@ -242,6 +395,1221 @@
           <w:szCs w:val="28"/>
         </w:rPr>
       </w:pPr>
+      <w:r>
+        <w:rPr>
+          <w:rFonts w:asciiTheme="majorHAnsi" w:hAnsiTheme="majorHAnsi"/>
+          <w:sz w:val="26"/>
+          <w:szCs w:val="28"/>
+        </w:rPr>
+        <w:t xml:space="preserve">Trong </w:t>
+      </w:r>
+      <w:r>
+        <w:rPr>
+          <w:rFonts w:asciiTheme="majorHAnsi" w:hAnsiTheme="majorHAnsi"/>
+          <w:sz w:val="26"/>
+          <w:szCs w:val="28"/>
+        </w:rPr>
+        <w:t>đó:</w:t>
+      </w:r>
+    </w:p>
+    <w:p>
+      <w:pPr>
+        <w:pStyle w:val="ListParagraph"/>
+        <w:spacing w:line="360" w:lineRule="auto"/>
+        <w:ind w:left="0" w:firstLine="360"/>
+        <w:jc w:val="both"/>
+        <w:rPr>
+          <w:rFonts w:asciiTheme="majorHAnsi" w:hAnsiTheme="majorHAnsi"/>
+          <w:sz w:val="26"/>
+          <w:szCs w:val="28"/>
+        </w:rPr>
+      </w:pPr>
+      <w:r>
+        <w:rPr>
+          <w:rFonts w:asciiTheme="majorHAnsi" w:hAnsiTheme="majorHAnsi"/>
+          <w:sz w:val="26"/>
+          <w:szCs w:val="28"/>
+        </w:rPr>
+        <w:tab/>
+      </w:r>
+      <m:oMath>
+        <m:sSub>
+          <m:sSubPr>
+            <m:ctrlPr>
+              <w:rPr>
+                <w:rFonts w:ascii="Cambria Math" w:hAnsi="Cambria Math"/>
+                <w:i/>
+                <w:sz w:val="26"/>
+                <w:szCs w:val="28"/>
+              </w:rPr>
+            </m:ctrlPr>
+          </m:sSubPr>
+          <m:e>
+            <m:r>
+              <w:rPr>
+                <w:rFonts w:ascii="Cambria Math" w:hAnsi="Cambria Math"/>
+                <w:sz w:val="26"/>
+                <w:szCs w:val="28"/>
+              </w:rPr>
+              <m:t>RSSI</m:t>
+            </m:r>
+          </m:e>
+          <m:sub>
+            <m:r>
+              <w:rPr>
+                <w:rFonts w:ascii="Cambria Math" w:hAnsi="Cambria Math"/>
+                <w:sz w:val="26"/>
+                <w:szCs w:val="28"/>
+              </w:rPr>
+              <m:t>d</m:t>
+            </m:r>
+          </m:sub>
+        </m:sSub>
+      </m:oMath>
+      <w:proofErr w:type="gramStart"/>
+      <w:r>
+        <w:rPr>
+          <w:rFonts w:asciiTheme="majorHAnsi" w:hAnsiTheme="majorHAnsi"/>
+          <w:sz w:val="26"/>
+          <w:szCs w:val="28"/>
+        </w:rPr>
+        <w:t>là</w:t>
+      </w:r>
+      <w:proofErr w:type="gramEnd"/>
+      <w:r>
+        <w:rPr>
+          <w:rFonts w:asciiTheme="majorHAnsi" w:hAnsiTheme="majorHAnsi"/>
+          <w:sz w:val="26"/>
+          <w:szCs w:val="28"/>
+        </w:rPr>
+        <w:t xml:space="preserve"> khoảng cách giữa Beacon và ESP</w:t>
+      </w:r>
+      <w:r>
+        <w:rPr>
+          <w:rFonts w:asciiTheme="majorHAnsi" w:hAnsiTheme="majorHAnsi"/>
+          <w:sz w:val="26"/>
+          <w:szCs w:val="28"/>
+        </w:rPr>
+        <w:t xml:space="preserve"> ở khoảng cách </w:t>
+      </w:r>
+      <m:oMath>
+        <m:r>
+          <w:rPr>
+            <w:rFonts w:ascii="Cambria Math" w:hAnsi="Cambria Math"/>
+            <w:sz w:val="26"/>
+            <w:szCs w:val="28"/>
+          </w:rPr>
+          <m:t>d</m:t>
+        </m:r>
+      </m:oMath>
+      <w:r>
+        <w:rPr>
+          <w:rFonts w:asciiTheme="majorHAnsi" w:hAnsiTheme="majorHAnsi"/>
+          <w:sz w:val="26"/>
+          <w:szCs w:val="28"/>
+        </w:rPr>
+        <w:t>.</w:t>
+      </w:r>
+    </w:p>
+    <w:p>
+      <w:pPr>
+        <w:pStyle w:val="ListParagraph"/>
+        <w:spacing w:line="360" w:lineRule="auto"/>
+        <w:ind w:left="0" w:firstLine="360"/>
+        <w:jc w:val="both"/>
+        <w:rPr>
+          <w:rFonts w:asciiTheme="majorHAnsi" w:hAnsiTheme="majorHAnsi"/>
+          <w:sz w:val="26"/>
+          <w:szCs w:val="28"/>
+        </w:rPr>
+      </w:pPr>
+      <w:r>
+        <w:rPr>
+          <w:rFonts w:asciiTheme="majorHAnsi" w:hAnsiTheme="majorHAnsi"/>
+          <w:sz w:val="26"/>
+          <w:szCs w:val="28"/>
+        </w:rPr>
+        <w:tab/>
+      </w:r>
+      <m:oMath>
+        <m:r>
+          <w:rPr>
+            <w:rFonts w:ascii="Cambria Math" w:hAnsi="Cambria Math"/>
+            <w:sz w:val="26"/>
+            <w:szCs w:val="28"/>
+          </w:rPr>
+          <m:t>n</m:t>
+        </m:r>
+      </m:oMath>
+      <w:r>
+        <w:rPr>
+          <w:rFonts w:asciiTheme="majorHAnsi" w:hAnsiTheme="majorHAnsi"/>
+          <w:sz w:val="26"/>
+          <w:szCs w:val="28"/>
+        </w:rPr>
+        <w:t xml:space="preserve"> </w:t>
+      </w:r>
+      <w:proofErr w:type="gramStart"/>
+      <w:r>
+        <w:rPr>
+          <w:rFonts w:asciiTheme="majorHAnsi" w:hAnsiTheme="majorHAnsi"/>
+          <w:sz w:val="26"/>
+          <w:szCs w:val="28"/>
+        </w:rPr>
+        <w:t>là</w:t>
+      </w:r>
+      <w:proofErr w:type="gramEnd"/>
+      <w:r>
+        <w:rPr>
+          <w:rFonts w:asciiTheme="majorHAnsi" w:hAnsiTheme="majorHAnsi"/>
+          <w:sz w:val="26"/>
+          <w:szCs w:val="28"/>
+        </w:rPr>
+        <w:t xml:space="preserve"> tham số suy hao</w:t>
+      </w:r>
+      <w:r>
+        <w:rPr>
+          <w:rFonts w:asciiTheme="majorHAnsi" w:hAnsiTheme="majorHAnsi"/>
+          <w:sz w:val="26"/>
+          <w:szCs w:val="28"/>
+        </w:rPr>
+        <w:t>.</w:t>
+      </w:r>
+    </w:p>
+    <w:p>
+      <w:pPr>
+        <w:pStyle w:val="ListParagraph"/>
+        <w:spacing w:line="360" w:lineRule="auto"/>
+        <w:ind w:left="0" w:firstLine="360"/>
+        <w:jc w:val="both"/>
+        <w:rPr>
+          <w:rFonts w:asciiTheme="majorHAnsi" w:hAnsiTheme="majorHAnsi"/>
+          <w:sz w:val="26"/>
+          <w:szCs w:val="28"/>
+        </w:rPr>
+      </w:pPr>
+      <w:r>
+        <w:rPr>
+          <w:rFonts w:asciiTheme="majorHAnsi" w:hAnsiTheme="majorHAnsi"/>
+          <w:sz w:val="26"/>
+          <w:szCs w:val="28"/>
+        </w:rPr>
+        <w:tab/>
+      </w:r>
+      <m:oMath>
+        <m:sSub>
+          <m:sSubPr>
+            <m:ctrlPr>
+              <w:rPr>
+                <w:rFonts w:ascii="Cambria Math" w:hAnsi="Cambria Math"/>
+                <w:i/>
+                <w:sz w:val="26"/>
+                <w:szCs w:val="28"/>
+              </w:rPr>
+            </m:ctrlPr>
+          </m:sSubPr>
+          <m:e>
+            <m:r>
+              <w:rPr>
+                <w:rFonts w:ascii="Cambria Math" w:hAnsi="Cambria Math"/>
+                <w:sz w:val="26"/>
+                <w:szCs w:val="28"/>
+              </w:rPr>
+              <m:t>d</m:t>
+            </m:r>
+          </m:e>
+          <m:sub>
+            <m:r>
+              <w:rPr>
+                <w:rFonts w:ascii="Cambria Math" w:hAnsi="Cambria Math"/>
+                <w:sz w:val="26"/>
+                <w:szCs w:val="28"/>
+              </w:rPr>
+              <m:t>0</m:t>
+            </m:r>
+          </m:sub>
+        </m:sSub>
+      </m:oMath>
+      <w:r>
+        <w:rPr>
+          <w:rFonts w:asciiTheme="majorHAnsi" w:hAnsiTheme="majorHAnsi"/>
+          <w:sz w:val="26"/>
+          <w:szCs w:val="28"/>
+        </w:rPr>
+        <w:t xml:space="preserve"> </w:t>
+      </w:r>
+      <w:proofErr w:type="gramStart"/>
+      <w:r>
+        <w:rPr>
+          <w:rFonts w:asciiTheme="majorHAnsi" w:hAnsiTheme="majorHAnsi"/>
+          <w:sz w:val="26"/>
+          <w:szCs w:val="28"/>
+        </w:rPr>
+        <w:t>là</w:t>
+      </w:r>
+      <w:proofErr w:type="gramEnd"/>
+      <w:r>
+        <w:rPr>
+          <w:rFonts w:asciiTheme="majorHAnsi" w:hAnsiTheme="majorHAnsi"/>
+          <w:sz w:val="26"/>
+          <w:szCs w:val="28"/>
+        </w:rPr>
+        <w:t xml:space="preserve"> khoảng cách tham chiếu</w:t>
+      </w:r>
+      <w:r>
+        <w:rPr>
+          <w:rFonts w:asciiTheme="majorHAnsi" w:hAnsiTheme="majorHAnsi"/>
+          <w:sz w:val="26"/>
+          <w:szCs w:val="28"/>
+        </w:rPr>
+        <w:t>.</w:t>
+      </w:r>
+    </w:p>
+    <w:p>
+      <w:pPr>
+        <w:pStyle w:val="ListParagraph"/>
+        <w:spacing w:line="360" w:lineRule="auto"/>
+        <w:ind w:left="0" w:firstLine="360"/>
+        <w:jc w:val="both"/>
+        <w:rPr>
+          <w:rFonts w:asciiTheme="majorHAnsi" w:hAnsiTheme="majorHAnsi"/>
+          <w:sz w:val="26"/>
+          <w:szCs w:val="28"/>
+        </w:rPr>
+      </w:pPr>
+      <w:r>
+        <w:rPr>
+          <w:rFonts w:asciiTheme="majorHAnsi" w:hAnsiTheme="majorHAnsi"/>
+          <w:sz w:val="26"/>
+          <w:szCs w:val="28"/>
+        </w:rPr>
+        <w:tab/>
+      </w:r>
+      <m:oMath>
+        <m:r>
+          <w:rPr>
+            <w:rFonts w:ascii="Cambria Math" w:hAnsi="Cambria Math"/>
+            <w:sz w:val="26"/>
+            <w:szCs w:val="28"/>
+          </w:rPr>
+          <m:t>A</m:t>
+        </m:r>
+      </m:oMath>
+      <w:r>
+        <w:rPr>
+          <w:rFonts w:asciiTheme="majorHAnsi" w:hAnsiTheme="majorHAnsi"/>
+          <w:sz w:val="26"/>
+          <w:szCs w:val="28"/>
+        </w:rPr>
+        <w:t xml:space="preserve"> </w:t>
+      </w:r>
+      <w:proofErr w:type="gramStart"/>
+      <w:r>
+        <w:rPr>
+          <w:rFonts w:asciiTheme="majorHAnsi" w:hAnsiTheme="majorHAnsi"/>
+          <w:sz w:val="26"/>
+          <w:szCs w:val="28"/>
+        </w:rPr>
+        <w:t xml:space="preserve">là </w:t>
+      </w:r>
+      <w:r>
+        <w:rPr>
+          <w:rFonts w:asciiTheme="majorHAnsi" w:hAnsiTheme="majorHAnsi"/>
+          <w:sz w:val="26"/>
+          <w:szCs w:val="28"/>
+        </w:rPr>
+        <w:t>cường độ tín hiệu tại khoảng cách tham chiếu</w:t>
+      </w:r>
+      <w:r>
+        <w:rPr>
+          <w:rFonts w:asciiTheme="majorHAnsi" w:hAnsiTheme="majorHAnsi"/>
+          <w:sz w:val="26"/>
+          <w:szCs w:val="28"/>
+        </w:rPr>
+        <w:t>.</w:t>
+      </w:r>
+      <w:proofErr w:type="gramEnd"/>
+    </w:p>
+    <w:p>
+      <w:pPr>
+        <w:pStyle w:val="ListParagraph"/>
+        <w:spacing w:line="360" w:lineRule="auto"/>
+        <w:ind w:left="0" w:firstLine="360"/>
+        <w:jc w:val="both"/>
+        <w:rPr>
+          <w:rFonts w:asciiTheme="majorHAnsi" w:eastAsiaTheme="minorEastAsia" w:hAnsiTheme="majorHAnsi"/>
+          <w:sz w:val="26"/>
+          <w:szCs w:val="28"/>
+        </w:rPr>
+      </w:pPr>
+      <w:r>
+        <w:rPr>
+          <w:rFonts w:asciiTheme="majorHAnsi" w:hAnsiTheme="majorHAnsi"/>
+          <w:sz w:val="26"/>
+          <w:szCs w:val="28"/>
+        </w:rPr>
+        <w:tab/>
+      </w:r>
+      <w:proofErr w:type="gramStart"/>
+      <w:r>
+        <w:rPr>
+          <w:rFonts w:asciiTheme="majorHAnsi" w:hAnsiTheme="majorHAnsi"/>
+          <w:sz w:val="26"/>
+          <w:szCs w:val="28"/>
+        </w:rPr>
+        <w:t>ξ</w:t>
+      </w:r>
+      <w:proofErr w:type="gramEnd"/>
+      <w:r>
+        <w:rPr>
+          <w:rFonts w:asciiTheme="majorHAnsi" w:hAnsiTheme="majorHAnsi"/>
+          <w:sz w:val="26"/>
+          <w:szCs w:val="28"/>
+        </w:rPr>
+        <w:t xml:space="preserve"> là biến ngẫu nhiên phân phối Gaussian với trung bình 0 và phương sai </w:t>
+      </w:r>
+      <m:oMath>
+        <m:sSup>
+          <m:sSupPr>
+            <m:ctrlPr>
+              <w:rPr>
+                <w:rFonts w:ascii="Cambria Math" w:hAnsi="Cambria Math"/>
+                <w:i/>
+                <w:sz w:val="26"/>
+                <w:szCs w:val="28"/>
+              </w:rPr>
+            </m:ctrlPr>
+          </m:sSupPr>
+          <m:e>
+            <m:r>
+              <w:rPr>
+                <w:rFonts w:ascii="Cambria Math" w:hAnsi="Cambria Math"/>
+                <w:sz w:val="26"/>
+                <w:szCs w:val="28"/>
+              </w:rPr>
+              <m:t>σ</m:t>
+            </m:r>
+          </m:e>
+          <m:sup>
+            <m:r>
+              <w:rPr>
+                <w:rFonts w:ascii="Cambria Math" w:hAnsi="Cambria Math"/>
+                <w:sz w:val="26"/>
+                <w:szCs w:val="28"/>
+              </w:rPr>
+              <m:t>2</m:t>
+            </m:r>
+          </m:sup>
+        </m:sSup>
+      </m:oMath>
+      <w:r>
+        <w:rPr>
+          <w:rFonts w:asciiTheme="majorHAnsi" w:eastAsiaTheme="minorEastAsia" w:hAnsiTheme="majorHAnsi"/>
+          <w:sz w:val="26"/>
+          <w:szCs w:val="28"/>
+        </w:rPr>
+        <w:t>.</w:t>
+      </w:r>
+      <w:r>
+        <w:rPr>
+          <w:rFonts w:asciiTheme="majorHAnsi" w:eastAsiaTheme="minorEastAsia" w:hAnsiTheme="majorHAnsi"/>
+          <w:sz w:val="26"/>
+          <w:szCs w:val="28"/>
+        </w:rPr>
+        <w:t xml:space="preserve"> </w:t>
+      </w:r>
+    </w:p>
+    <w:p>
+      <w:pPr>
+        <w:pStyle w:val="ListParagraph"/>
+        <w:spacing w:line="360" w:lineRule="auto"/>
+        <w:ind w:left="0" w:firstLine="360"/>
+        <w:jc w:val="both"/>
+        <w:rPr>
+          <w:rFonts w:asciiTheme="majorHAnsi" w:eastAsiaTheme="minorEastAsia" w:hAnsiTheme="majorHAnsi"/>
+          <w:sz w:val="26"/>
+          <w:szCs w:val="28"/>
+        </w:rPr>
+      </w:pPr>
+      <w:r>
+        <w:rPr>
+          <w:rFonts w:asciiTheme="majorHAnsi" w:eastAsiaTheme="minorEastAsia" w:hAnsiTheme="majorHAnsi"/>
+          <w:sz w:val="26"/>
+          <w:szCs w:val="28"/>
+        </w:rPr>
+        <w:t xml:space="preserve">Để thuận tiện trong tính toán, cho </w:t>
+      </w:r>
+      <m:oMath>
+        <m:sSub>
+          <m:sSubPr>
+            <m:ctrlPr>
+              <w:rPr>
+                <w:rFonts w:ascii="Cambria Math" w:eastAsiaTheme="minorEastAsia" w:hAnsi="Cambria Math"/>
+                <w:i/>
+                <w:sz w:val="26"/>
+                <w:szCs w:val="28"/>
+              </w:rPr>
+            </m:ctrlPr>
+          </m:sSubPr>
+          <m:e>
+            <m:r>
+              <w:rPr>
+                <w:rFonts w:ascii="Cambria Math" w:eastAsiaTheme="minorEastAsia" w:hAnsi="Cambria Math"/>
+                <w:sz w:val="26"/>
+                <w:szCs w:val="28"/>
+              </w:rPr>
+              <m:t>d</m:t>
+            </m:r>
+          </m:e>
+          <m:sub>
+            <m:r>
+              <w:rPr>
+                <w:rFonts w:ascii="Cambria Math" w:eastAsiaTheme="minorEastAsia" w:hAnsi="Cambria Math"/>
+                <w:sz w:val="26"/>
+                <w:szCs w:val="28"/>
+              </w:rPr>
+              <m:t>0</m:t>
+            </m:r>
+          </m:sub>
+        </m:sSub>
+        <m:r>
+          <w:rPr>
+            <w:rFonts w:ascii="Cambria Math" w:eastAsiaTheme="minorEastAsia" w:hAnsi="Cambria Math"/>
+            <w:sz w:val="26"/>
+            <w:szCs w:val="28"/>
+          </w:rPr>
+          <m:t>=1m</m:t>
+        </m:r>
+      </m:oMath>
+      <w:r>
+        <w:rPr>
+          <w:rFonts w:asciiTheme="majorHAnsi" w:eastAsiaTheme="minorEastAsia" w:hAnsiTheme="majorHAnsi"/>
+          <w:sz w:val="26"/>
+          <w:szCs w:val="28"/>
+        </w:rPr>
+        <w:t xml:space="preserve"> khi đo (1) trở thành:</w:t>
+      </w:r>
+    </w:p>
+    <w:tbl>
+      <w:tblPr>
+        <w:tblStyle w:val="TableGrid"/>
+        <w:tblW w:w="0" w:type="auto"/>
+        <w:tblBorders>
+          <w:top w:val="none" w:sz="0" w:space="0" w:color="auto"/>
+          <w:left w:val="none" w:sz="0" w:space="0" w:color="auto"/>
+          <w:bottom w:val="none" w:sz="0" w:space="0" w:color="auto"/>
+          <w:right w:val="none" w:sz="0" w:space="0" w:color="auto"/>
+          <w:insideH w:val="none" w:sz="0" w:space="0" w:color="auto"/>
+          <w:insideV w:val="none" w:sz="0" w:space="0" w:color="auto"/>
+        </w:tblBorders>
+        <w:tblLook w:val="04A0" w:firstRow="1" w:lastRow="0" w:firstColumn="1" w:lastColumn="0" w:noHBand="0" w:noVBand="1"/>
+      </w:tblPr>
+      <w:tblGrid>
+        <w:gridCol w:w="375"/>
+        <w:gridCol w:w="8013"/>
+        <w:gridCol w:w="949"/>
+      </w:tblGrid>
+      <w:tr>
+        <w:tc>
+          <w:tcPr>
+            <w:tcW w:w="375" w:type="dxa"/>
+          </w:tcPr>
+          <w:p>
+            <w:pPr>
+              <w:pStyle w:val="ListParagraph"/>
+              <w:spacing w:line="360" w:lineRule="auto"/>
+              <w:ind w:left="0"/>
+              <w:jc w:val="both"/>
+              <w:rPr>
+                <w:rFonts w:asciiTheme="majorHAnsi" w:hAnsiTheme="majorHAnsi"/>
+                <w:sz w:val="26"/>
+                <w:szCs w:val="28"/>
+              </w:rPr>
+            </w:pPr>
+          </w:p>
+        </w:tc>
+        <w:tc>
+          <w:tcPr>
+            <w:tcW w:w="8013" w:type="dxa"/>
+          </w:tcPr>
+          <w:p>
+            <w:pPr>
+              <w:pStyle w:val="ListParagraph"/>
+              <w:spacing w:line="360" w:lineRule="auto"/>
+              <w:ind w:left="0"/>
+              <w:jc w:val="both"/>
+              <w:rPr>
+                <w:rFonts w:asciiTheme="majorHAnsi" w:hAnsiTheme="majorHAnsi"/>
+                <w:sz w:val="26"/>
+                <w:szCs w:val="28"/>
+              </w:rPr>
+            </w:pPr>
+            <m:oMathPara>
+              <m:oMath>
+                <m:sSub>
+                  <m:sSubPr>
+                    <m:ctrlPr>
+                      <w:rPr>
+                        <w:rFonts w:ascii="Cambria Math" w:hAnsi="Cambria Math"/>
+                        <w:i/>
+                        <w:sz w:val="26"/>
+                        <w:szCs w:val="28"/>
+                      </w:rPr>
+                    </m:ctrlPr>
+                  </m:sSubPr>
+                  <m:e>
+                    <m:r>
+                      <w:rPr>
+                        <w:rFonts w:ascii="Cambria Math" w:hAnsi="Cambria Math"/>
+                        <w:sz w:val="26"/>
+                        <w:szCs w:val="28"/>
+                      </w:rPr>
+                      <m:t>RSSI</m:t>
+                    </m:r>
+                  </m:e>
+                  <m:sub>
+                    <m:r>
+                      <w:rPr>
+                        <w:rFonts w:ascii="Cambria Math" w:hAnsi="Cambria Math"/>
+                        <w:sz w:val="26"/>
+                        <w:szCs w:val="28"/>
+                      </w:rPr>
+                      <m:t>d</m:t>
+                    </m:r>
+                  </m:sub>
+                </m:sSub>
+                <m:r>
+                  <w:rPr>
+                    <w:rFonts w:ascii="Cambria Math" w:hAnsi="Cambria Math"/>
+                    <w:sz w:val="26"/>
+                    <w:szCs w:val="28"/>
+                  </w:rPr>
+                  <m:t>=-10*n*</m:t>
+                </m:r>
+                <m:func>
+                  <m:funcPr>
+                    <m:ctrlPr>
+                      <w:rPr>
+                        <w:rFonts w:ascii="Cambria Math" w:hAnsi="Cambria Math"/>
+                        <w:i/>
+                        <w:sz w:val="26"/>
+                        <w:szCs w:val="28"/>
+                      </w:rPr>
+                    </m:ctrlPr>
+                  </m:funcPr>
+                  <m:fName>
+                    <m:r>
+                      <m:rPr>
+                        <m:sty m:val="p"/>
+                      </m:rPr>
+                      <w:rPr>
+                        <w:rFonts w:ascii="Cambria Math" w:hAnsi="Cambria Math"/>
+                        <w:sz w:val="26"/>
+                        <w:szCs w:val="28"/>
+                      </w:rPr>
+                      <m:t>log⁡(</m:t>
+                    </m:r>
+                  </m:fName>
+                  <m:e>
+                    <m:r>
+                      <w:rPr>
+                        <w:rFonts w:ascii="Cambria Math" w:hAnsi="Cambria Math"/>
+                        <w:sz w:val="26"/>
+                        <w:szCs w:val="28"/>
+                      </w:rPr>
+                      <m:t>d</m:t>
+                    </m:r>
+                    <m:r>
+                      <w:rPr>
+                        <w:rFonts w:ascii="Cambria Math" w:hAnsi="Cambria Math"/>
+                        <w:sz w:val="26"/>
+                        <w:szCs w:val="28"/>
+                      </w:rPr>
+                      <m:t>)</m:t>
+                    </m:r>
+                  </m:e>
+                </m:func>
+                <m:r>
+                  <w:rPr>
+                    <w:rFonts w:ascii="Cambria Math" w:hAnsi="Cambria Math"/>
+                    <w:sz w:val="26"/>
+                    <w:szCs w:val="28"/>
+                  </w:rPr>
+                  <m:t>+A+ξ</m:t>
+                </m:r>
+              </m:oMath>
+            </m:oMathPara>
+          </w:p>
+        </w:tc>
+        <w:tc>
+          <w:tcPr>
+            <w:tcW w:w="949" w:type="dxa"/>
+          </w:tcPr>
+          <w:p>
+            <w:pPr>
+              <w:pStyle w:val="ListParagraph"/>
+              <w:spacing w:line="360" w:lineRule="auto"/>
+              <w:ind w:left="0"/>
+              <w:jc w:val="right"/>
+              <w:rPr>
+                <w:rFonts w:asciiTheme="majorHAnsi" w:hAnsiTheme="majorHAnsi"/>
+                <w:sz w:val="26"/>
+                <w:szCs w:val="28"/>
+              </w:rPr>
+            </w:pPr>
+            <w:r>
+              <w:rPr>
+                <w:rFonts w:asciiTheme="majorHAnsi" w:hAnsiTheme="majorHAnsi"/>
+                <w:sz w:val="26"/>
+                <w:szCs w:val="28"/>
+              </w:rPr>
+              <w:t>(3.2)</w:t>
+            </w:r>
+          </w:p>
+        </w:tc>
+      </w:tr>
+    </w:tbl>
+    <w:p>
+      <w:pPr>
+        <w:pStyle w:val="ListParagraph"/>
+        <w:spacing w:line="360" w:lineRule="auto"/>
+        <w:ind w:left="0" w:firstLine="360"/>
+        <w:jc w:val="both"/>
+        <w:rPr>
+          <w:rFonts w:asciiTheme="majorHAnsi" w:hAnsiTheme="majorHAnsi"/>
+          <w:sz w:val="26"/>
+          <w:szCs w:val="28"/>
+        </w:rPr>
+      </w:pPr>
+      <w:r>
+        <w:rPr>
+          <w:rFonts w:asciiTheme="majorHAnsi" w:hAnsiTheme="majorHAnsi"/>
+          <w:b/>
+          <w:sz w:val="26"/>
+          <w:szCs w:val="28"/>
+        </w:rPr>
+        <w:t xml:space="preserve">Tham số suy hao </w:t>
+      </w:r>
+      <w:r>
+        <w:rPr>
+          <w:rFonts w:asciiTheme="majorHAnsi" w:hAnsiTheme="majorHAnsi"/>
+          <w:sz w:val="26"/>
+          <w:szCs w:val="28"/>
+        </w:rPr>
+        <w:t xml:space="preserve">(PathLoss Exponent) là tham số trong sự suy hao về năng lượng của sóng điện từ khi nó </w:t>
+      </w:r>
+      <w:proofErr w:type="gramStart"/>
+      <w:r>
+        <w:rPr>
+          <w:rFonts w:asciiTheme="majorHAnsi" w:hAnsiTheme="majorHAnsi"/>
+          <w:sz w:val="26"/>
+          <w:szCs w:val="28"/>
+        </w:rPr>
+        <w:t>lan</w:t>
+      </w:r>
+      <w:proofErr w:type="gramEnd"/>
+      <w:r>
+        <w:rPr>
+          <w:rFonts w:asciiTheme="majorHAnsi" w:hAnsiTheme="majorHAnsi"/>
+          <w:sz w:val="26"/>
+          <w:szCs w:val="28"/>
+        </w:rPr>
+        <w:t xml:space="preserve"> truyền trong không gian. Pathloss Exponent 1 phần phản ánh được sự tác động của môi trường đến khả năng </w:t>
+      </w:r>
+      <w:proofErr w:type="gramStart"/>
+      <w:r>
+        <w:rPr>
+          <w:rFonts w:asciiTheme="majorHAnsi" w:hAnsiTheme="majorHAnsi"/>
+          <w:sz w:val="26"/>
+          <w:szCs w:val="28"/>
+        </w:rPr>
+        <w:t>lan</w:t>
+      </w:r>
+      <w:proofErr w:type="gramEnd"/>
+      <w:r>
+        <w:rPr>
+          <w:rFonts w:asciiTheme="majorHAnsi" w:hAnsiTheme="majorHAnsi"/>
+          <w:sz w:val="26"/>
+          <w:szCs w:val="28"/>
+        </w:rPr>
+        <w:t xml:space="preserve"> truyền của tín hiệu. </w:t>
+      </w:r>
+      <w:proofErr w:type="gramStart"/>
+      <w:r>
+        <w:rPr>
+          <w:rFonts w:asciiTheme="majorHAnsi" w:hAnsiTheme="majorHAnsi"/>
+          <w:sz w:val="26"/>
+          <w:szCs w:val="28"/>
+        </w:rPr>
+        <w:t>Với mỗi môi trường khác nhau thì Pathloss Exponent sẽ khác nhau.</w:t>
+      </w:r>
+      <w:proofErr w:type="gramEnd"/>
+      <w:r>
+        <w:rPr>
+          <w:rFonts w:asciiTheme="majorHAnsi" w:hAnsiTheme="majorHAnsi"/>
+          <w:sz w:val="26"/>
+          <w:szCs w:val="28"/>
+        </w:rPr>
+        <w:t xml:space="preserve"> </w:t>
+      </w:r>
+    </w:p>
+    <w:tbl>
+      <w:tblPr>
+        <w:tblStyle w:val="TableGrid"/>
+        <w:tblW w:w="0" w:type="auto"/>
+        <w:tblLayout w:type="fixed"/>
+        <w:tblLook w:val="04A0" w:firstRow="1" w:lastRow="0" w:firstColumn="1" w:lastColumn="0" w:noHBand="0" w:noVBand="1"/>
+      </w:tblPr>
+      <w:tblGrid>
+        <w:gridCol w:w="3708"/>
+        <w:gridCol w:w="1350"/>
+        <w:gridCol w:w="2970"/>
+        <w:gridCol w:w="1309"/>
+      </w:tblGrid>
+      <w:tr>
+        <w:tc>
+          <w:tcPr>
+            <w:tcW w:w="3708" w:type="dxa"/>
+          </w:tcPr>
+          <w:p>
+            <w:pPr>
+              <w:pStyle w:val="ListParagraph"/>
+              <w:spacing w:line="360" w:lineRule="auto"/>
+              <w:ind w:left="0"/>
+              <w:jc w:val="both"/>
+              <w:rPr>
+                <w:rFonts w:asciiTheme="majorHAnsi" w:hAnsiTheme="majorHAnsi"/>
+                <w:sz w:val="26"/>
+                <w:szCs w:val="28"/>
+              </w:rPr>
+            </w:pPr>
+            <w:r>
+              <w:rPr>
+                <w:rFonts w:asciiTheme="majorHAnsi" w:hAnsiTheme="majorHAnsi"/>
+                <w:sz w:val="26"/>
+                <w:szCs w:val="28"/>
+              </w:rPr>
+              <w:t>Environment</w:t>
+            </w:r>
+          </w:p>
+        </w:tc>
+        <w:tc>
+          <w:tcPr>
+            <w:tcW w:w="1350" w:type="dxa"/>
+          </w:tcPr>
+          <w:p>
+            <w:pPr>
+              <w:pStyle w:val="ListParagraph"/>
+              <w:spacing w:line="360" w:lineRule="auto"/>
+              <w:ind w:left="0"/>
+              <w:jc w:val="both"/>
+              <w:rPr>
+                <w:rFonts w:asciiTheme="majorHAnsi" w:hAnsiTheme="majorHAnsi"/>
+                <w:sz w:val="26"/>
+                <w:szCs w:val="28"/>
+              </w:rPr>
+            </w:pPr>
+            <w:r>
+              <w:rPr>
+                <w:rFonts w:asciiTheme="majorHAnsi" w:hAnsiTheme="majorHAnsi"/>
+                <w:sz w:val="26"/>
+                <w:szCs w:val="28"/>
+              </w:rPr>
+              <w:t>Exponent</w:t>
+            </w:r>
+          </w:p>
+        </w:tc>
+        <w:tc>
+          <w:tcPr>
+            <w:tcW w:w="2970" w:type="dxa"/>
+          </w:tcPr>
+          <w:p>
+            <w:pPr>
+              <w:pStyle w:val="ListParagraph"/>
+              <w:spacing w:line="360" w:lineRule="auto"/>
+              <w:ind w:left="0"/>
+              <w:jc w:val="both"/>
+              <w:rPr>
+                <w:rFonts w:asciiTheme="majorHAnsi" w:hAnsiTheme="majorHAnsi"/>
+                <w:sz w:val="26"/>
+                <w:szCs w:val="28"/>
+              </w:rPr>
+            </w:pPr>
+            <w:r>
+              <w:rPr>
+                <w:rFonts w:asciiTheme="majorHAnsi" w:hAnsiTheme="majorHAnsi"/>
+                <w:sz w:val="26"/>
+                <w:szCs w:val="28"/>
+              </w:rPr>
+              <w:t>Environment</w:t>
+            </w:r>
+          </w:p>
+        </w:tc>
+        <w:tc>
+          <w:tcPr>
+            <w:tcW w:w="1309" w:type="dxa"/>
+          </w:tcPr>
+          <w:p>
+            <w:pPr>
+              <w:pStyle w:val="ListParagraph"/>
+              <w:spacing w:line="360" w:lineRule="auto"/>
+              <w:ind w:left="0"/>
+              <w:jc w:val="both"/>
+              <w:rPr>
+                <w:rFonts w:asciiTheme="majorHAnsi" w:hAnsiTheme="majorHAnsi"/>
+                <w:sz w:val="26"/>
+                <w:szCs w:val="28"/>
+              </w:rPr>
+            </w:pPr>
+            <w:r>
+              <w:rPr>
+                <w:rFonts w:asciiTheme="majorHAnsi" w:hAnsiTheme="majorHAnsi"/>
+                <w:sz w:val="26"/>
+                <w:szCs w:val="28"/>
+              </w:rPr>
+              <w:t>Exponent</w:t>
+            </w:r>
+          </w:p>
+        </w:tc>
+      </w:tr>
+      <w:tr>
+        <w:tc>
+          <w:tcPr>
+            <w:tcW w:w="3708" w:type="dxa"/>
+          </w:tcPr>
+          <w:p>
+            <w:pPr>
+              <w:pStyle w:val="ListParagraph"/>
+              <w:spacing w:line="360" w:lineRule="auto"/>
+              <w:ind w:left="0"/>
+              <w:jc w:val="both"/>
+              <w:rPr>
+                <w:rFonts w:asciiTheme="majorHAnsi" w:hAnsiTheme="majorHAnsi"/>
+                <w:sz w:val="26"/>
+                <w:szCs w:val="28"/>
+              </w:rPr>
+            </w:pPr>
+            <w:r>
+              <w:rPr>
+                <w:rFonts w:asciiTheme="majorHAnsi" w:hAnsiTheme="majorHAnsi"/>
+                <w:sz w:val="26"/>
+                <w:szCs w:val="28"/>
+              </w:rPr>
+              <w:t>Free space</w:t>
+            </w:r>
+          </w:p>
+        </w:tc>
+        <w:tc>
+          <w:tcPr>
+            <w:tcW w:w="1350" w:type="dxa"/>
+          </w:tcPr>
+          <w:p>
+            <w:pPr>
+              <w:pStyle w:val="ListParagraph"/>
+              <w:spacing w:line="360" w:lineRule="auto"/>
+              <w:ind w:left="0"/>
+              <w:jc w:val="both"/>
+              <w:rPr>
+                <w:rFonts w:asciiTheme="majorHAnsi" w:hAnsiTheme="majorHAnsi"/>
+                <w:sz w:val="26"/>
+                <w:szCs w:val="28"/>
+              </w:rPr>
+            </w:pPr>
+            <w:r>
+              <w:rPr>
+                <w:rFonts w:asciiTheme="majorHAnsi" w:hAnsiTheme="majorHAnsi"/>
+                <w:sz w:val="26"/>
+                <w:szCs w:val="28"/>
+              </w:rPr>
+              <w:t>2</w:t>
+            </w:r>
+          </w:p>
+        </w:tc>
+        <w:tc>
+          <w:tcPr>
+            <w:tcW w:w="2970" w:type="dxa"/>
+          </w:tcPr>
+          <w:p>
+            <w:pPr>
+              <w:pStyle w:val="ListParagraph"/>
+              <w:spacing w:line="360" w:lineRule="auto"/>
+              <w:ind w:left="0"/>
+              <w:jc w:val="both"/>
+              <w:rPr>
+                <w:rFonts w:asciiTheme="majorHAnsi" w:hAnsiTheme="majorHAnsi"/>
+                <w:sz w:val="26"/>
+                <w:szCs w:val="28"/>
+              </w:rPr>
+            </w:pPr>
+            <w:r>
+              <w:rPr>
+                <w:rFonts w:asciiTheme="majorHAnsi" w:hAnsiTheme="majorHAnsi"/>
+                <w:sz w:val="26"/>
+                <w:szCs w:val="28"/>
+              </w:rPr>
+              <w:t>In Building line of site</w:t>
+            </w:r>
+          </w:p>
+        </w:tc>
+        <w:tc>
+          <w:tcPr>
+            <w:tcW w:w="1309" w:type="dxa"/>
+          </w:tcPr>
+          <w:p>
+            <w:pPr>
+              <w:pStyle w:val="ListParagraph"/>
+              <w:spacing w:line="360" w:lineRule="auto"/>
+              <w:ind w:left="0"/>
+              <w:jc w:val="both"/>
+              <w:rPr>
+                <w:rFonts w:asciiTheme="majorHAnsi" w:hAnsiTheme="majorHAnsi"/>
+                <w:sz w:val="26"/>
+                <w:szCs w:val="28"/>
+              </w:rPr>
+            </w:pPr>
+            <w:r>
+              <w:rPr>
+                <w:rFonts w:asciiTheme="majorHAnsi" w:hAnsiTheme="majorHAnsi"/>
+                <w:sz w:val="26"/>
+                <w:szCs w:val="28"/>
+              </w:rPr>
+              <w:t>1.6-1.8</w:t>
+            </w:r>
+          </w:p>
+        </w:tc>
+      </w:tr>
+      <w:tr>
+        <w:tc>
+          <w:tcPr>
+            <w:tcW w:w="3708" w:type="dxa"/>
+          </w:tcPr>
+          <w:p>
+            <w:pPr>
+              <w:pStyle w:val="ListParagraph"/>
+              <w:spacing w:line="360" w:lineRule="auto"/>
+              <w:ind w:left="0"/>
+              <w:rPr>
+                <w:rFonts w:asciiTheme="majorHAnsi" w:hAnsiTheme="majorHAnsi"/>
+                <w:sz w:val="26"/>
+                <w:szCs w:val="28"/>
+              </w:rPr>
+            </w:pPr>
+            <w:r>
+              <w:rPr>
+                <w:rFonts w:asciiTheme="majorHAnsi" w:hAnsiTheme="majorHAnsi"/>
+                <w:sz w:val="26"/>
+                <w:szCs w:val="28"/>
+              </w:rPr>
+              <w:t>Urban area cellualr radio</w:t>
+            </w:r>
+          </w:p>
+        </w:tc>
+        <w:tc>
+          <w:tcPr>
+            <w:tcW w:w="1350" w:type="dxa"/>
+          </w:tcPr>
+          <w:p>
+            <w:pPr>
+              <w:pStyle w:val="ListParagraph"/>
+              <w:spacing w:line="360" w:lineRule="auto"/>
+              <w:ind w:left="0"/>
+              <w:jc w:val="both"/>
+              <w:rPr>
+                <w:rFonts w:asciiTheme="majorHAnsi" w:hAnsiTheme="majorHAnsi"/>
+                <w:sz w:val="26"/>
+                <w:szCs w:val="28"/>
+              </w:rPr>
+            </w:pPr>
+            <w:r>
+              <w:rPr>
+                <w:rFonts w:asciiTheme="majorHAnsi" w:hAnsiTheme="majorHAnsi"/>
+                <w:sz w:val="26"/>
+                <w:szCs w:val="28"/>
+              </w:rPr>
+              <w:t>2.7-3.5</w:t>
+            </w:r>
+          </w:p>
+        </w:tc>
+        <w:tc>
+          <w:tcPr>
+            <w:tcW w:w="2970" w:type="dxa"/>
+          </w:tcPr>
+          <w:p>
+            <w:pPr>
+              <w:pStyle w:val="ListParagraph"/>
+              <w:spacing w:line="360" w:lineRule="auto"/>
+              <w:ind w:left="0"/>
+              <w:jc w:val="both"/>
+              <w:rPr>
+                <w:rFonts w:asciiTheme="majorHAnsi" w:hAnsiTheme="majorHAnsi"/>
+                <w:sz w:val="26"/>
+                <w:szCs w:val="28"/>
+              </w:rPr>
+            </w:pPr>
+            <w:r>
+              <w:rPr>
+                <w:rFonts w:asciiTheme="majorHAnsi" w:hAnsiTheme="majorHAnsi"/>
+                <w:sz w:val="26"/>
+                <w:szCs w:val="28"/>
+              </w:rPr>
+              <w:t>Obstructed in building</w:t>
+            </w:r>
+          </w:p>
+        </w:tc>
+        <w:tc>
+          <w:tcPr>
+            <w:tcW w:w="1309" w:type="dxa"/>
+          </w:tcPr>
+          <w:p>
+            <w:pPr>
+              <w:pStyle w:val="ListParagraph"/>
+              <w:spacing w:line="360" w:lineRule="auto"/>
+              <w:ind w:left="0"/>
+              <w:jc w:val="both"/>
+              <w:rPr>
+                <w:rFonts w:asciiTheme="majorHAnsi" w:hAnsiTheme="majorHAnsi"/>
+                <w:sz w:val="26"/>
+                <w:szCs w:val="28"/>
+              </w:rPr>
+            </w:pPr>
+            <w:r>
+              <w:rPr>
+                <w:rFonts w:asciiTheme="majorHAnsi" w:hAnsiTheme="majorHAnsi"/>
+                <w:sz w:val="26"/>
+                <w:szCs w:val="28"/>
+              </w:rPr>
+              <w:t>4-6</w:t>
+            </w:r>
+          </w:p>
+        </w:tc>
+      </w:tr>
+      <w:tr>
+        <w:tc>
+          <w:tcPr>
+            <w:tcW w:w="3708" w:type="dxa"/>
+          </w:tcPr>
+          <w:p>
+            <w:pPr>
+              <w:pStyle w:val="ListParagraph"/>
+              <w:spacing w:line="360" w:lineRule="auto"/>
+              <w:ind w:left="0"/>
+              <w:jc w:val="both"/>
+              <w:rPr>
+                <w:rFonts w:asciiTheme="majorHAnsi" w:hAnsiTheme="majorHAnsi"/>
+                <w:sz w:val="26"/>
+                <w:szCs w:val="28"/>
+              </w:rPr>
+            </w:pPr>
+            <w:r>
+              <w:rPr>
+                <w:rFonts w:asciiTheme="majorHAnsi" w:hAnsiTheme="majorHAnsi"/>
+                <w:sz w:val="26"/>
+                <w:szCs w:val="28"/>
+              </w:rPr>
+              <w:t>Shadowed urban cellualr radio</w:t>
+            </w:r>
+          </w:p>
+        </w:tc>
+        <w:tc>
+          <w:tcPr>
+            <w:tcW w:w="1350" w:type="dxa"/>
+          </w:tcPr>
+          <w:p>
+            <w:pPr>
+              <w:pStyle w:val="ListParagraph"/>
+              <w:spacing w:line="360" w:lineRule="auto"/>
+              <w:ind w:left="0"/>
+              <w:jc w:val="both"/>
+              <w:rPr>
+                <w:rFonts w:asciiTheme="majorHAnsi" w:hAnsiTheme="majorHAnsi"/>
+                <w:sz w:val="26"/>
+                <w:szCs w:val="28"/>
+              </w:rPr>
+            </w:pPr>
+            <w:r>
+              <w:rPr>
+                <w:rFonts w:asciiTheme="majorHAnsi" w:hAnsiTheme="majorHAnsi"/>
+                <w:sz w:val="26"/>
+                <w:szCs w:val="28"/>
+              </w:rPr>
+              <w:t>3-5</w:t>
+            </w:r>
+          </w:p>
+        </w:tc>
+        <w:tc>
+          <w:tcPr>
+            <w:tcW w:w="2970" w:type="dxa"/>
+          </w:tcPr>
+          <w:p>
+            <w:pPr>
+              <w:pStyle w:val="ListParagraph"/>
+              <w:spacing w:line="360" w:lineRule="auto"/>
+              <w:ind w:left="0"/>
+              <w:jc w:val="both"/>
+              <w:rPr>
+                <w:rFonts w:asciiTheme="majorHAnsi" w:hAnsiTheme="majorHAnsi"/>
+                <w:sz w:val="26"/>
+                <w:szCs w:val="28"/>
+              </w:rPr>
+            </w:pPr>
+            <w:r>
+              <w:rPr>
+                <w:rFonts w:asciiTheme="majorHAnsi" w:hAnsiTheme="majorHAnsi"/>
+                <w:sz w:val="26"/>
+                <w:szCs w:val="28"/>
+              </w:rPr>
+              <w:t>Obstructed in Factories</w:t>
+            </w:r>
+          </w:p>
+        </w:tc>
+        <w:tc>
+          <w:tcPr>
+            <w:tcW w:w="1309" w:type="dxa"/>
+          </w:tcPr>
+          <w:p>
+            <w:pPr>
+              <w:pStyle w:val="ListParagraph"/>
+              <w:spacing w:line="360" w:lineRule="auto"/>
+              <w:ind w:left="0"/>
+              <w:jc w:val="both"/>
+              <w:rPr>
+                <w:rFonts w:asciiTheme="majorHAnsi" w:hAnsiTheme="majorHAnsi"/>
+                <w:sz w:val="26"/>
+                <w:szCs w:val="28"/>
+              </w:rPr>
+            </w:pPr>
+            <w:r>
+              <w:rPr>
+                <w:rFonts w:asciiTheme="majorHAnsi" w:hAnsiTheme="majorHAnsi"/>
+                <w:sz w:val="26"/>
+                <w:szCs w:val="28"/>
+              </w:rPr>
+              <w:t>2-3</w:t>
+            </w:r>
+          </w:p>
+        </w:tc>
+      </w:tr>
+    </w:tbl>
+    <w:p>
+      <w:pPr>
+        <w:pStyle w:val="ListParagraph"/>
+        <w:spacing w:line="360" w:lineRule="auto"/>
+        <w:ind w:left="0" w:firstLine="360"/>
+        <w:jc w:val="center"/>
+        <w:rPr>
+          <w:rFonts w:asciiTheme="majorHAnsi" w:hAnsiTheme="majorHAnsi"/>
+          <w:sz w:val="26"/>
+          <w:szCs w:val="28"/>
+        </w:rPr>
+      </w:pPr>
+      <w:r>
+        <w:rPr>
+          <w:rFonts w:asciiTheme="majorHAnsi" w:hAnsiTheme="majorHAnsi"/>
+          <w:sz w:val="26"/>
+          <w:szCs w:val="28"/>
+        </w:rPr>
+        <w:t>Bảng 3.1: Tham số Pathloss tương ứng với từng môi trường</w:t>
+      </w:r>
       <w:bookmarkStart w:id="0" w:name="_GoBack"/>
       <w:bookmarkEnd w:id="0"/>
     </w:p>

</xml_diff>

<commit_message>
C4 Finish pathloss, half PSO
</commit_message>
<xml_diff>
--- a/C3-Equation.docx
+++ b/C3-Equation.docx
@@ -653,7 +653,50 @@
           <w:szCs w:val="28"/>
         </w:rPr>
         <w:tab/>
-        <w:t xml:space="preserve">ξ là biến ngẫu nhiên phân phối Gaussian với trung bình 0 và phương sai </w:t>
+      </w:r>
+      <w:proofErr w:type="gramStart"/>
+      <w:r>
+        <w:rPr>
+          <w:rFonts w:asciiTheme="majorHAnsi" w:hAnsiTheme="majorHAnsi"/>
+          <w:sz w:val="26"/>
+          <w:szCs w:val="28"/>
+        </w:rPr>
+        <w:t>ξ</w:t>
+      </w:r>
+      <w:proofErr w:type="gramEnd"/>
+      <w:r>
+        <w:rPr>
+          <w:rFonts w:asciiTheme="majorHAnsi" w:hAnsiTheme="majorHAnsi"/>
+          <w:sz w:val="26"/>
+          <w:szCs w:val="28"/>
+        </w:rPr>
+        <w:t xml:space="preserve"> là sai số</w:t>
+      </w:r>
+      <w:bookmarkStart w:id="0" w:name="_GoBack"/>
+      <w:bookmarkEnd w:id="0"/>
+      <w:r>
+        <w:rPr>
+          <w:rFonts w:asciiTheme="majorHAnsi" w:hAnsiTheme="majorHAnsi"/>
+          <w:sz w:val="26"/>
+          <w:szCs w:val="28"/>
+        </w:rPr>
+        <w:t xml:space="preserve"> ngẫu nhiên phân phối Gaussian vớ</w:t>
+      </w:r>
+      <w:r>
+        <w:rPr>
+          <w:rFonts w:asciiTheme="majorHAnsi" w:hAnsiTheme="majorHAnsi"/>
+          <w:sz w:val="26"/>
+          <w:szCs w:val="28"/>
+        </w:rPr>
+        <w:t xml:space="preserve">i trung bình 0, </w:t>
+      </w:r>
+      <w:r>
+        <w:rPr>
+          <w:rFonts w:asciiTheme="majorHAnsi" w:hAnsiTheme="majorHAnsi"/>
+          <w:sz w:val="26"/>
+          <w:szCs w:val="28"/>
+        </w:rPr>
+        <w:t xml:space="preserve">phương sai </w:t>
       </w:r>
       <m:oMath>
         <m:sSup>
@@ -10640,8 +10683,6 @@
         </w:rPr>
         <w:t xml:space="preserve"> là 1 thước đo để xác định độ chính xác của kết quả bài toán.</w:t>
       </w:r>
-      <w:bookmarkStart w:id="0" w:name="_GoBack"/>
-      <w:bookmarkEnd w:id="0"/>
     </w:p>
     <w:sectPr>
       <w:pgSz w:w="12240" w:h="15840"/>

</xml_diff>